<commit_message>
updated other figs/tables after finalizing 1-year models after AIC comparison
</commit_message>
<xml_diff>
--- a/Figures_Tables/ANOVA_1yr/ANOVA_1yr_Block_Q2.docx
+++ b/Figures_Tables/ANOVA_1yr/ANOVA_1yr_Block_Q2.docx
@@ -535,39 +535,39 @@
                 <w:szCs w:val="22"/>
                 <w:color w:val="000000"/>
               </w:rPr>
-              <w:t xml:space="preserve">5.592</w:t>
-            </w:r>
-          </w:p>
-        </w:tc>
-        <w:tc>
-          <w:tcPr>
-            <w:tcBorders>
-              <w:bottom w:val="single" w:sz="8" w:space="0" w:color="666666"/>
-              <w:top w:val="single" w:sz="8" w:space="0" w:color="666666"/>
-            </w:tcBorders>
-            <w:shd w:val="clear" w:color="auto" w:fill="FFFFFF"/>
-            <w:tcMar>
-              <w:top w:w="0" w:type="dxa"/>
-              <w:bottom w:w="0" w:type="dxa"/>
-              <w:left w:w="0" w:type="dxa"/>
-              <w:right w:w="0" w:type="dxa"/>
-            </w:tcMar>
-            <w:vAlign w:val="center"/>
-          </w:tcPr>
-          <w:p>
-            <w:pPr>
-              <w:jc w:val="center"/>
-              <w:spacing w:after="60" w:before="60" w:line="240"/>
-              <w:ind w:firstLine="0" w:left="60" w:right="60"/>
-            </w:pPr>
-            <w:r xmlns:w="http://schemas.openxmlformats.org/wordprocessingml/2006/main" xmlns:wp="http://schemas.openxmlformats.org/drawingml/2006/wordprocessingDrawing" xmlns:r="http://schemas.openxmlformats.org/officeDocument/2006/relationships" xmlns:w14="http://schemas.microsoft.com/office/word/2010/wordml">
-              <w:rPr>
-                <w:rFonts w:ascii="Arial" w:hAnsi="Arial" w:eastAsia="Arial" w:cs="Arial"/>
-                <w:sz w:val="22"/>
-                <w:szCs w:val="22"/>
-                <w:color w:val="000000"/>
-              </w:rPr>
-              <w:t xml:space="preserve">0.133</w:t>
+              <w:t xml:space="preserve">5.475</w:t>
+            </w:r>
+          </w:p>
+        </w:tc>
+        <w:tc>
+          <w:tcPr>
+            <w:tcBorders>
+              <w:bottom w:val="single" w:sz="8" w:space="0" w:color="666666"/>
+              <w:top w:val="single" w:sz="8" w:space="0" w:color="666666"/>
+            </w:tcBorders>
+            <w:shd w:val="clear" w:color="auto" w:fill="FFFFFF"/>
+            <w:tcMar>
+              <w:top w:w="0" w:type="dxa"/>
+              <w:bottom w:w="0" w:type="dxa"/>
+              <w:left w:w="0" w:type="dxa"/>
+              <w:right w:w="0" w:type="dxa"/>
+            </w:tcMar>
+            <w:vAlign w:val="center"/>
+          </w:tcPr>
+          <w:p>
+            <w:pPr>
+              <w:jc w:val="center"/>
+              <w:spacing w:after="60" w:before="60" w:line="240"/>
+              <w:ind w:firstLine="0" w:left="60" w:right="60"/>
+            </w:pPr>
+            <w:r xmlns:w="http://schemas.openxmlformats.org/wordprocessingml/2006/main" xmlns:wp="http://schemas.openxmlformats.org/drawingml/2006/wordprocessingDrawing" xmlns:r="http://schemas.openxmlformats.org/officeDocument/2006/relationships" xmlns:w14="http://schemas.microsoft.com/office/word/2010/wordml">
+              <w:rPr>
+                <w:rFonts w:ascii="Arial" w:hAnsi="Arial" w:eastAsia="Arial" w:cs="Arial"/>
+                <w:sz w:val="22"/>
+                <w:szCs w:val="22"/>
+                <w:color w:val="000000"/>
+              </w:rPr>
+              <w:t xml:space="preserve">0.14</w:t>
             </w:r>
           </w:p>
         </w:tc>
@@ -765,39 +765,39 @@
                 <w:szCs w:val="22"/>
                 <w:color w:val="000000"/>
               </w:rPr>
-              <w:t xml:space="preserve">0.136</w:t>
-            </w:r>
-          </w:p>
-        </w:tc>
-        <w:tc>
-          <w:tcPr>
-            <w:tcBorders>
-              <w:bottom w:val="single" w:sz="8" w:space="0" w:color="666666"/>
-              <w:top w:val="single" w:sz="8" w:space="0" w:color="666666"/>
-            </w:tcBorders>
-            <w:shd w:val="clear" w:color="auto" w:fill="FFFFFF"/>
-            <w:tcMar>
-              <w:top w:w="0" w:type="dxa"/>
-              <w:bottom w:w="0" w:type="dxa"/>
-              <w:left w:w="0" w:type="dxa"/>
-              <w:right w:w="0" w:type="dxa"/>
-            </w:tcMar>
-            <w:vAlign w:val="center"/>
-          </w:tcPr>
-          <w:p>
-            <w:pPr>
-              <w:jc w:val="center"/>
-              <w:spacing w:after="60" w:before="60" w:line="240"/>
-              <w:ind w:firstLine="0" w:left="60" w:right="60"/>
-            </w:pPr>
-            <w:r xmlns:w="http://schemas.openxmlformats.org/wordprocessingml/2006/main" xmlns:wp="http://schemas.openxmlformats.org/drawingml/2006/wordprocessingDrawing" xmlns:r="http://schemas.openxmlformats.org/officeDocument/2006/relationships" xmlns:w14="http://schemas.microsoft.com/office/word/2010/wordml">
-              <w:rPr>
-                <w:rFonts w:ascii="Arial" w:hAnsi="Arial" w:eastAsia="Arial" w:cs="Arial"/>
-                <w:sz w:val="22"/>
-                <w:szCs w:val="22"/>
-                <w:color w:val="000000"/>
-              </w:rPr>
-              <w:t xml:space="preserve">0.987</w:t>
+              <w:t xml:space="preserve">0.163</w:t>
+            </w:r>
+          </w:p>
+        </w:tc>
+        <w:tc>
+          <w:tcPr>
+            <w:tcBorders>
+              <w:bottom w:val="single" w:sz="8" w:space="0" w:color="666666"/>
+              <w:top w:val="single" w:sz="8" w:space="0" w:color="666666"/>
+            </w:tcBorders>
+            <w:shd w:val="clear" w:color="auto" w:fill="FFFFFF"/>
+            <w:tcMar>
+              <w:top w:w="0" w:type="dxa"/>
+              <w:bottom w:w="0" w:type="dxa"/>
+              <w:left w:w="0" w:type="dxa"/>
+              <w:right w:w="0" w:type="dxa"/>
+            </w:tcMar>
+            <w:vAlign w:val="center"/>
+          </w:tcPr>
+          <w:p>
+            <w:pPr>
+              <w:jc w:val="center"/>
+              <w:spacing w:after="60" w:before="60" w:line="240"/>
+              <w:ind w:firstLine="0" w:left="60" w:right="60"/>
+            </w:pPr>
+            <w:r xmlns:w="http://schemas.openxmlformats.org/wordprocessingml/2006/main" xmlns:wp="http://schemas.openxmlformats.org/drawingml/2006/wordprocessingDrawing" xmlns:r="http://schemas.openxmlformats.org/officeDocument/2006/relationships" xmlns:w14="http://schemas.microsoft.com/office/word/2010/wordml">
+              <w:rPr>
+                <w:rFonts w:ascii="Arial" w:hAnsi="Arial" w:eastAsia="Arial" w:cs="Arial"/>
+                <w:sz w:val="22"/>
+                <w:szCs w:val="22"/>
+                <w:color w:val="000000"/>
+              </w:rPr>
+              <w:t xml:space="preserve">0.983</w:t>
             </w:r>
           </w:p>
         </w:tc>
@@ -1097,39 +1097,39 @@
                 <w:szCs w:val="22"/>
                 <w:color w:val="000000"/>
               </w:rPr>
-              <w:t xml:space="preserve">3.435</w:t>
-            </w:r>
-          </w:p>
-        </w:tc>
-        <w:tc>
-          <w:tcPr>
-            <w:tcBorders>
-              <w:bottom w:val="single" w:sz="8" w:space="0" w:color="666666"/>
-              <w:top w:val="single" w:sz="8" w:space="0" w:color="666666"/>
-            </w:tcBorders>
-            <w:shd w:val="clear" w:color="auto" w:fill="FFFFFF"/>
-            <w:tcMar>
-              <w:top w:w="0" w:type="dxa"/>
-              <w:bottom w:w="0" w:type="dxa"/>
-              <w:left w:w="0" w:type="dxa"/>
-              <w:right w:w="0" w:type="dxa"/>
-            </w:tcMar>
-            <w:vAlign w:val="center"/>
-          </w:tcPr>
-          <w:p>
-            <w:pPr>
-              <w:jc w:val="center"/>
-              <w:spacing w:after="60" w:before="60" w:line="240"/>
-              <w:ind w:firstLine="0" w:left="60" w:right="60"/>
-            </w:pPr>
-            <w:r xmlns:w="http://schemas.openxmlformats.org/wordprocessingml/2006/main" xmlns:wp="http://schemas.openxmlformats.org/drawingml/2006/wordprocessingDrawing" xmlns:r="http://schemas.openxmlformats.org/officeDocument/2006/relationships" xmlns:w14="http://schemas.microsoft.com/office/word/2010/wordml">
-              <w:rPr>
-                <w:rFonts w:ascii="Arial" w:hAnsi="Arial" w:eastAsia="Arial" w:cs="Arial"/>
-                <w:sz w:val="22"/>
-                <w:szCs w:val="22"/>
-                <w:color w:val="000000"/>
-              </w:rPr>
-              <w:t xml:space="preserve">0.329</w:t>
+              <w:t xml:space="preserve">3.433</w:t>
+            </w:r>
+          </w:p>
+        </w:tc>
+        <w:tc>
+          <w:tcPr>
+            <w:tcBorders>
+              <w:bottom w:val="single" w:sz="8" w:space="0" w:color="666666"/>
+              <w:top w:val="single" w:sz="8" w:space="0" w:color="666666"/>
+            </w:tcBorders>
+            <w:shd w:val="clear" w:color="auto" w:fill="FFFFFF"/>
+            <w:tcMar>
+              <w:top w:w="0" w:type="dxa"/>
+              <w:bottom w:w="0" w:type="dxa"/>
+              <w:left w:w="0" w:type="dxa"/>
+              <w:right w:w="0" w:type="dxa"/>
+            </w:tcMar>
+            <w:vAlign w:val="center"/>
+          </w:tcPr>
+          <w:p>
+            <w:pPr>
+              <w:jc w:val="center"/>
+              <w:spacing w:after="60" w:before="60" w:line="240"/>
+              <w:ind w:firstLine="0" w:left="60" w:right="60"/>
+            </w:pPr>
+            <w:r xmlns:w="http://schemas.openxmlformats.org/wordprocessingml/2006/main" xmlns:wp="http://schemas.openxmlformats.org/drawingml/2006/wordprocessingDrawing" xmlns:r="http://schemas.openxmlformats.org/officeDocument/2006/relationships" xmlns:w14="http://schemas.microsoft.com/office/word/2010/wordml">
+              <w:rPr>
+                <w:rFonts w:ascii="Arial" w:hAnsi="Arial" w:eastAsia="Arial" w:cs="Arial"/>
+                <w:sz w:val="22"/>
+                <w:szCs w:val="22"/>
+                <w:color w:val="000000"/>
+              </w:rPr>
+              <w:t xml:space="preserve">0.33</w:t>
             </w:r>
           </w:p>
         </w:tc>
@@ -1264,7 +1264,7 @@
                 <w:szCs w:val="22"/>
                 <w:color w:val="000000"/>
               </w:rPr>
-              <w:t xml:space="preserve">16.828</w:t>
+              <w:t xml:space="preserve">17.439</w:t>
             </w:r>
           </w:p>
         </w:tc>
@@ -1598,7 +1598,7 @@
                 <w:szCs w:val="22"/>
                 <w:color w:val="000000"/>
               </w:rPr>
-              <w:t xml:space="preserve">20.178</w:t>
+              <w:t xml:space="preserve">20.355</w:t>
             </w:r>
           </w:p>
         </w:tc>
@@ -1766,7 +1766,7 @@
                 <w:szCs w:val="22"/>
                 <w:color w:val="000000"/>
               </w:rPr>
-              <w:t xml:space="preserve">10.156</w:t>
+              <w:t xml:space="preserve">9.718</w:t>
             </w:r>
           </w:p>
         </w:tc>
@@ -1799,7 +1799,7 @@
                 <w:szCs w:val="22"/>
                 <w:color w:val="000000"/>
               </w:rPr>
-              <w:t xml:space="preserve">0.017*</w:t>
+              <w:t xml:space="preserve">0.021*</w:t>
             </w:r>
           </w:p>
         </w:tc>
@@ -1933,39 +1933,39 @@
                 <w:szCs w:val="22"/>
                 <w:color w:val="000000"/>
               </w:rPr>
-              <w:t xml:space="preserve">1.632</w:t>
-            </w:r>
-          </w:p>
-        </w:tc>
-        <w:tc>
-          <w:tcPr>
-            <w:tcBorders>
-              <w:bottom w:val="single" w:sz="8" w:space="0" w:color="666666"/>
-              <w:top w:val="single" w:sz="8" w:space="0" w:color="666666"/>
-            </w:tcBorders>
-            <w:shd w:val="clear" w:color="auto" w:fill="FFFFFF"/>
-            <w:tcMar>
-              <w:top w:w="0" w:type="dxa"/>
-              <w:bottom w:w="0" w:type="dxa"/>
-              <w:left w:w="0" w:type="dxa"/>
-              <w:right w:w="0" w:type="dxa"/>
-            </w:tcMar>
-            <w:vAlign w:val="center"/>
-          </w:tcPr>
-          <w:p>
-            <w:pPr>
-              <w:jc w:val="center"/>
-              <w:spacing w:after="60" w:before="60" w:line="240"/>
-              <w:ind w:firstLine="0" w:left="60" w:right="60"/>
-            </w:pPr>
-            <w:r xmlns:w="http://schemas.openxmlformats.org/wordprocessingml/2006/main" xmlns:wp="http://schemas.openxmlformats.org/drawingml/2006/wordprocessingDrawing" xmlns:r="http://schemas.openxmlformats.org/officeDocument/2006/relationships" xmlns:w14="http://schemas.microsoft.com/office/word/2010/wordml">
-              <w:rPr>
-                <w:rFonts w:ascii="Arial" w:hAnsi="Arial" w:eastAsia="Arial" w:cs="Arial"/>
-                <w:sz w:val="22"/>
-                <w:szCs w:val="22"/>
-                <w:color w:val="000000"/>
-              </w:rPr>
-              <w:t xml:space="preserve">0.652</w:t>
+              <w:t xml:space="preserve"/>
+            </w:r>
+          </w:p>
+        </w:tc>
+        <w:tc>
+          <w:tcPr>
+            <w:tcBorders>
+              <w:bottom w:val="single" w:sz="8" w:space="0" w:color="666666"/>
+              <w:top w:val="single" w:sz="8" w:space="0" w:color="666666"/>
+            </w:tcBorders>
+            <w:shd w:val="clear" w:color="auto" w:fill="FFFFFF"/>
+            <w:tcMar>
+              <w:top w:w="0" w:type="dxa"/>
+              <w:bottom w:w="0" w:type="dxa"/>
+              <w:left w:w="0" w:type="dxa"/>
+              <w:right w:w="0" w:type="dxa"/>
+            </w:tcMar>
+            <w:vAlign w:val="center"/>
+          </w:tcPr>
+          <w:p>
+            <w:pPr>
+              <w:jc w:val="center"/>
+              <w:spacing w:after="60" w:before="60" w:line="240"/>
+              <w:ind w:firstLine="0" w:left="60" w:right="60"/>
+            </w:pPr>
+            <w:r xmlns:w="http://schemas.openxmlformats.org/wordprocessingml/2006/main" xmlns:wp="http://schemas.openxmlformats.org/drawingml/2006/wordprocessingDrawing" xmlns:r="http://schemas.openxmlformats.org/officeDocument/2006/relationships" xmlns:w14="http://schemas.microsoft.com/office/word/2010/wordml">
+              <w:rPr>
+                <w:rFonts w:ascii="Arial" w:hAnsi="Arial" w:eastAsia="Arial" w:cs="Arial"/>
+                <w:sz w:val="22"/>
+                <w:szCs w:val="22"/>
+                <w:color w:val="000000"/>
+              </w:rPr>
+              <w:t xml:space="preserve"/>
             </w:r>
           </w:p>
         </w:tc>
@@ -2099,39 +2099,39 @@
                 <w:szCs w:val="22"/>
                 <w:color w:val="000000"/>
               </w:rPr>
-              <w:t xml:space="preserve">4.074</w:t>
-            </w:r>
-          </w:p>
-        </w:tc>
-        <w:tc>
-          <w:tcPr>
-            <w:tcBorders>
-              <w:bottom w:val="single" w:sz="8" w:space="0" w:color="666666"/>
-              <w:top w:val="single" w:sz="8" w:space="0" w:color="666666"/>
-            </w:tcBorders>
-            <w:shd w:val="clear" w:color="auto" w:fill="FFFFFF"/>
-            <w:tcMar>
-              <w:top w:w="0" w:type="dxa"/>
-              <w:bottom w:w="0" w:type="dxa"/>
-              <w:left w:w="0" w:type="dxa"/>
-              <w:right w:w="0" w:type="dxa"/>
-            </w:tcMar>
-            <w:vAlign w:val="center"/>
-          </w:tcPr>
-          <w:p>
-            <w:pPr>
-              <w:jc w:val="center"/>
-              <w:spacing w:after="60" w:before="60" w:line="240"/>
-              <w:ind w:firstLine="0" w:left="60" w:right="60"/>
-            </w:pPr>
-            <w:r xmlns:w="http://schemas.openxmlformats.org/wordprocessingml/2006/main" xmlns:wp="http://schemas.openxmlformats.org/drawingml/2006/wordprocessingDrawing" xmlns:r="http://schemas.openxmlformats.org/officeDocument/2006/relationships" xmlns:w14="http://schemas.microsoft.com/office/word/2010/wordml">
-              <w:rPr>
-                <w:rFonts w:ascii="Arial" w:hAnsi="Arial" w:eastAsia="Arial" w:cs="Arial"/>
-                <w:sz w:val="22"/>
-                <w:szCs w:val="22"/>
-                <w:color w:val="000000"/>
-              </w:rPr>
-              <w:t xml:space="preserve">0.254</w:t>
+              <w:t xml:space="preserve">5.137</w:t>
+            </w:r>
+          </w:p>
+        </w:tc>
+        <w:tc>
+          <w:tcPr>
+            <w:tcBorders>
+              <w:bottom w:val="single" w:sz="8" w:space="0" w:color="666666"/>
+              <w:top w:val="single" w:sz="8" w:space="0" w:color="666666"/>
+            </w:tcBorders>
+            <w:shd w:val="clear" w:color="auto" w:fill="FFFFFF"/>
+            <w:tcMar>
+              <w:top w:w="0" w:type="dxa"/>
+              <w:bottom w:w="0" w:type="dxa"/>
+              <w:left w:w="0" w:type="dxa"/>
+              <w:right w:w="0" w:type="dxa"/>
+            </w:tcMar>
+            <w:vAlign w:val="center"/>
+          </w:tcPr>
+          <w:p>
+            <w:pPr>
+              <w:jc w:val="center"/>
+              <w:spacing w:after="60" w:before="60" w:line="240"/>
+              <w:ind w:firstLine="0" w:left="60" w:right="60"/>
+            </w:pPr>
+            <w:r xmlns:w="http://schemas.openxmlformats.org/wordprocessingml/2006/main" xmlns:wp="http://schemas.openxmlformats.org/drawingml/2006/wordprocessingDrawing" xmlns:r="http://schemas.openxmlformats.org/officeDocument/2006/relationships" xmlns:w14="http://schemas.microsoft.com/office/word/2010/wordml">
+              <w:rPr>
+                <w:rFonts w:ascii="Arial" w:hAnsi="Arial" w:eastAsia="Arial" w:cs="Arial"/>
+                <w:sz w:val="22"/>
+                <w:szCs w:val="22"/>
+                <w:color w:val="000000"/>
+              </w:rPr>
+              <w:t xml:space="preserve">0.162</w:t>
             </w:r>
           </w:p>
         </w:tc>
@@ -2266,7 +2266,7 @@
                 <w:szCs w:val="22"/>
                 <w:color w:val="000000"/>
               </w:rPr>
-              <w:t xml:space="preserve">8.907</w:t>
+              <w:t xml:space="preserve">9.974</w:t>
             </w:r>
           </w:p>
         </w:tc>
@@ -2299,7 +2299,7 @@
                 <w:szCs w:val="22"/>
                 <w:color w:val="000000"/>
               </w:rPr>
-              <w:t xml:space="preserve">0.031*</w:t>
+              <w:t xml:space="preserve">0.019*</w:t>
             </w:r>
           </w:p>
         </w:tc>
@@ -2602,7 +2602,7 @@
                 <w:szCs w:val="22"/>
                 <w:color w:val="000000"/>
               </w:rPr>
-              <w:t xml:space="preserve">15.744</w:t>
+              <w:t xml:space="preserve">16.696</w:t>
             </w:r>
           </w:p>
         </w:tc>
@@ -2635,7 +2635,7 @@
                 <w:szCs w:val="22"/>
                 <w:color w:val="000000"/>
               </w:rPr>
-              <w:t xml:space="preserve">0.001**</w:t>
+              <w:t xml:space="preserve">&lt;0.001***</w:t>
             </w:r>
           </w:p>
         </w:tc>
@@ -3439,39 +3439,39 @@
                 <w:szCs w:val="22"/>
                 <w:color w:val="000000"/>
               </w:rPr>
-              <w:t xml:space="preserve">2.591</w:t>
-            </w:r>
-          </w:p>
-        </w:tc>
-        <w:tc>
-          <w:tcPr>
-            <w:tcBorders>
-              <w:bottom w:val="single" w:sz="8" w:space="0" w:color="666666"/>
-              <w:top w:val="single" w:sz="8" w:space="0" w:color="666666"/>
-            </w:tcBorders>
-            <w:shd w:val="clear" w:color="auto" w:fill="FFFFFF"/>
-            <w:tcMar>
-              <w:top w:w="0" w:type="dxa"/>
-              <w:bottom w:w="0" w:type="dxa"/>
-              <w:left w:w="0" w:type="dxa"/>
-              <w:right w:w="0" w:type="dxa"/>
-            </w:tcMar>
-            <w:vAlign w:val="center"/>
-          </w:tcPr>
-          <w:p>
-            <w:pPr>
-              <w:jc w:val="center"/>
-              <w:spacing w:after="60" w:before="60" w:line="240"/>
-              <w:ind w:firstLine="0" w:left="60" w:right="60"/>
-            </w:pPr>
-            <w:r xmlns:w="http://schemas.openxmlformats.org/wordprocessingml/2006/main" xmlns:wp="http://schemas.openxmlformats.org/drawingml/2006/wordprocessingDrawing" xmlns:r="http://schemas.openxmlformats.org/officeDocument/2006/relationships" xmlns:w14="http://schemas.microsoft.com/office/word/2010/wordml">
-              <w:rPr>
-                <w:rFonts w:ascii="Arial" w:hAnsi="Arial" w:eastAsia="Arial" w:cs="Arial"/>
-                <w:sz w:val="22"/>
-                <w:szCs w:val="22"/>
-                <w:color w:val="000000"/>
-              </w:rPr>
-              <w:t xml:space="preserve">0.459</w:t>
+              <w:t xml:space="preserve">2.537</w:t>
+            </w:r>
+          </w:p>
+        </w:tc>
+        <w:tc>
+          <w:tcPr>
+            <w:tcBorders>
+              <w:bottom w:val="single" w:sz="8" w:space="0" w:color="666666"/>
+              <w:top w:val="single" w:sz="8" w:space="0" w:color="666666"/>
+            </w:tcBorders>
+            <w:shd w:val="clear" w:color="auto" w:fill="FFFFFF"/>
+            <w:tcMar>
+              <w:top w:w="0" w:type="dxa"/>
+              <w:bottom w:w="0" w:type="dxa"/>
+              <w:left w:w="0" w:type="dxa"/>
+              <w:right w:w="0" w:type="dxa"/>
+            </w:tcMar>
+            <w:vAlign w:val="center"/>
+          </w:tcPr>
+          <w:p>
+            <w:pPr>
+              <w:jc w:val="center"/>
+              <w:spacing w:after="60" w:before="60" w:line="240"/>
+              <w:ind w:firstLine="0" w:left="60" w:right="60"/>
+            </w:pPr>
+            <w:r xmlns:w="http://schemas.openxmlformats.org/wordprocessingml/2006/main" xmlns:wp="http://schemas.openxmlformats.org/drawingml/2006/wordprocessingDrawing" xmlns:r="http://schemas.openxmlformats.org/officeDocument/2006/relationships" xmlns:w14="http://schemas.microsoft.com/office/word/2010/wordml">
+              <w:rPr>
+                <w:rFonts w:ascii="Arial" w:hAnsi="Arial" w:eastAsia="Arial" w:cs="Arial"/>
+                <w:sz w:val="22"/>
+                <w:szCs w:val="22"/>
+                <w:color w:val="000000"/>
+              </w:rPr>
+              <w:t xml:space="preserve">0.469</w:t>
             </w:r>
           </w:p>
         </w:tc>
@@ -3877,7 +3877,7 @@
                 <w:szCs w:val="22"/>
                 <w:color w:val="000000"/>
               </w:rPr>
-              <w:t xml:space="preserve">50.859</w:t>
+              <w:t xml:space="preserve">49.370</w:t>
             </w:r>
           </w:p>
         </w:tc>
@@ -4211,7 +4211,7 @@
                 <w:szCs w:val="22"/>
                 <w:color w:val="000000"/>
               </w:rPr>
-              <w:t xml:space="preserve">55.248</w:t>
+              <w:t xml:space="preserve">54.054</w:t>
             </w:r>
           </w:p>
         </w:tc>
@@ -4379,7 +4379,7 @@
                 <w:szCs w:val="22"/>
                 <w:color w:val="000000"/>
               </w:rPr>
-              <w:t xml:space="preserve">70.992</w:t>
+              <w:t xml:space="preserve">69.368</w:t>
             </w:r>
           </w:p>
         </w:tc>
@@ -4547,7 +4547,7 @@
                 <w:szCs w:val="22"/>
                 <w:color w:val="000000"/>
               </w:rPr>
-              <w:t xml:space="preserve">23.166</w:t>
+              <w:t xml:space="preserve">23.947</w:t>
             </w:r>
           </w:p>
         </w:tc>
@@ -4612,7 +4612,7 @@
                 <w:szCs w:val="22"/>
                 <w:color w:val="000000"/>
               </w:rPr>
-              <w:t xml:space="preserve">24.616</w:t>
+              <w:t xml:space="preserve">24.189</w:t>
             </w:r>
           </w:p>
         </w:tc>

</xml_diff>